<commit_message>
Initialized React Native project with Expo in mobile folder
</commit_message>
<xml_diff>
--- a/Documentation.docx
+++ b/Documentation.docx
@@ -9,18 +9,29 @@
           <w:rFonts w:ascii="Times New Roman" w:hAnsi="Times New Roman" w:cs="Times New Roman"/>
           <w:b/>
           <w:bCs/>
-          <w:sz w:val="28"/>
-          <w:szCs w:val="28"/>
-          <w:lang w:val="en-US"/>
-        </w:rPr>
-      </w:pPr>
-      <w:r>
-        <w:rPr>
-          <w:rFonts w:ascii="Times New Roman" w:hAnsi="Times New Roman" w:cs="Times New Roman"/>
-          <w:b/>
-          <w:bCs/>
-          <w:sz w:val="28"/>
-          <w:szCs w:val="28"/>
+          <w:sz w:val="36"/>
+          <w:szCs w:val="36"/>
+          <w:lang w:val="en-US"/>
+        </w:rPr>
+      </w:pPr>
+      <w:r>
+        <w:rPr>
+          <w:rFonts w:ascii="Times New Roman" w:hAnsi="Times New Roman" w:cs="Times New Roman"/>
+          <w:b/>
+          <w:bCs/>
+          <w:sz w:val="36"/>
+          <w:szCs w:val="36"/>
+          <w:lang w:val="en-US"/>
+        </w:rPr>
+        <w:t xml:space="preserve">Project - </w:t>
+      </w:r>
+      <w:r>
+        <w:rPr>
+          <w:rFonts w:ascii="Times New Roman" w:hAnsi="Times New Roman" w:cs="Times New Roman"/>
+          <w:b/>
+          <w:bCs/>
+          <w:sz w:val="36"/>
+          <w:szCs w:val="36"/>
           <w:lang w:val="en-US"/>
         </w:rPr>
         <w:t>AI Mood Tracker</w:t>
@@ -32,6 +43,8 @@
           <w:rFonts w:ascii="Times New Roman" w:hAnsi="Times New Roman" w:cs="Times New Roman"/>
           <w:b/>
           <w:bCs/>
+          <w:i/>
+          <w:iCs/>
           <w:color w:val="FF0000"/>
           <w:sz w:val="24"/>
           <w:szCs w:val="24"/>
@@ -43,12 +56,45 @@
           <w:rFonts w:ascii="Times New Roman" w:hAnsi="Times New Roman" w:cs="Times New Roman"/>
           <w:b/>
           <w:bCs/>
+          <w:i/>
+          <w:iCs/>
           <w:color w:val="FF0000"/>
           <w:sz w:val="24"/>
           <w:szCs w:val="24"/>
           <w:lang w:val="en-US"/>
         </w:rPr>
         <w:t>Step 1: Setting Up Development variables</w:t>
+      </w:r>
+    </w:p>
+    <w:p>
+      <w:pPr>
+        <w:rPr>
+          <w:rFonts w:ascii="Times New Roman" w:hAnsi="Times New Roman" w:cs="Times New Roman"/>
+          <w:lang w:val="en-US"/>
+        </w:rPr>
+      </w:pPr>
+      <w:r>
+        <w:rPr>
+          <w:rFonts w:ascii="Times New Roman" w:hAnsi="Times New Roman" w:cs="Times New Roman"/>
+          <w:lang w:val="en-US"/>
+        </w:rPr>
+        <w:t xml:space="preserve">This step is </w:t>
+      </w:r>
+      <w:proofErr w:type="gramStart"/>
+      <w:r>
+        <w:rPr>
+          <w:rFonts w:ascii="Times New Roman" w:hAnsi="Times New Roman" w:cs="Times New Roman"/>
+          <w:lang w:val="en-US"/>
+        </w:rPr>
+        <w:t>done</w:t>
+      </w:r>
+      <w:proofErr w:type="gramEnd"/>
+      <w:r>
+        <w:rPr>
+          <w:rFonts w:ascii="Times New Roman" w:hAnsi="Times New Roman" w:cs="Times New Roman"/>
+          <w:lang w:val="en-US"/>
+        </w:rPr>
+        <w:t xml:space="preserve"> to install all required software for the project.</w:t>
       </w:r>
     </w:p>
     <w:p>
@@ -371,6 +417,8 @@
           <w:rFonts w:ascii="Times New Roman" w:hAnsi="Times New Roman" w:cs="Times New Roman"/>
           <w:b/>
           <w:bCs/>
+          <w:i/>
+          <w:iCs/>
           <w:color w:val="FF0000"/>
           <w:sz w:val="24"/>
           <w:szCs w:val="24"/>
@@ -381,44 +429,410 @@
           <w:rFonts w:ascii="Times New Roman" w:hAnsi="Times New Roman" w:cs="Times New Roman"/>
           <w:b/>
           <w:bCs/>
+          <w:i/>
+          <w:iCs/>
           <w:color w:val="FF0000"/>
           <w:sz w:val="24"/>
           <w:szCs w:val="24"/>
         </w:rPr>
-        <w:t xml:space="preserve">Step 2: Setting Up GitHub &amp; Git for </w:t>
-      </w:r>
-      <w:r>
-        <w:rPr>
-          <w:rFonts w:ascii="Times New Roman" w:hAnsi="Times New Roman" w:cs="Times New Roman"/>
-          <w:b/>
-          <w:bCs/>
+        <w:t>Step 2: Setting Up GitHub &amp; Git for the Project</w:t>
+      </w:r>
+    </w:p>
+    <w:p>
+      <w:pPr>
+        <w:rPr>
+          <w:rFonts w:ascii="Times New Roman" w:hAnsi="Times New Roman" w:cs="Times New Roman"/>
+        </w:rPr>
+      </w:pPr>
+      <w:r>
+        <w:rPr>
+          <w:rFonts w:ascii="Times New Roman" w:hAnsi="Times New Roman" w:cs="Times New Roman"/>
+        </w:rPr>
+        <w:t xml:space="preserve">This step is done to track changes. Git is a tool </w:t>
+      </w:r>
+      <w:r>
+        <w:rPr>
+          <w:rFonts w:ascii="Times New Roman" w:hAnsi="Times New Roman" w:cs="Times New Roman"/>
+        </w:rPr>
+        <w:t>for tracking</w:t>
+      </w:r>
+      <w:r>
+        <w:rPr>
+          <w:rFonts w:ascii="Times New Roman" w:hAnsi="Times New Roman" w:cs="Times New Roman"/>
+        </w:rPr>
+        <w:t xml:space="preserve"> changes,</w:t>
+      </w:r>
+      <w:r>
+        <w:rPr>
+          <w:rFonts w:ascii="Times New Roman" w:hAnsi="Times New Roman" w:cs="Times New Roman"/>
+        </w:rPr>
+        <w:t xml:space="preserve"> and GitHub is a cloud-based hosting service for git repositories.</w:t>
+      </w:r>
+    </w:p>
+    <w:p>
+      <w:pPr>
+        <w:rPr>
+          <w:rFonts w:ascii="Times New Roman" w:hAnsi="Times New Roman" w:cs="Times New Roman"/>
+          <w:b/>
+          <w:bCs/>
+          <w:i/>
+          <w:iCs/>
           <w:color w:val="FF0000"/>
           <w:sz w:val="24"/>
           <w:szCs w:val="24"/>
         </w:rPr>
-        <w:t>the</w:t>
-      </w:r>
-      <w:r>
-        <w:rPr>
-          <w:rFonts w:ascii="Times New Roman" w:hAnsi="Times New Roman" w:cs="Times New Roman"/>
-          <w:b/>
-          <w:bCs/>
+      </w:pPr>
+      <w:r>
+        <w:rPr>
+          <w:rFonts w:ascii="Times New Roman" w:hAnsi="Times New Roman" w:cs="Times New Roman"/>
+          <w:b/>
+          <w:bCs/>
+          <w:i/>
+          <w:iCs/>
           <w:color w:val="FF0000"/>
           <w:sz w:val="24"/>
           <w:szCs w:val="24"/>
         </w:rPr>
-        <w:t xml:space="preserve"> Project</w:t>
-      </w:r>
-    </w:p>
-    <w:p>
-      <w:pPr>
-        <w:rPr>
-          <w:rFonts w:ascii="Times New Roman" w:hAnsi="Times New Roman" w:cs="Times New Roman"/>
-          <w:b/>
-          <w:bCs/>
-          <w:color w:val="FF0000"/>
-          <w:sz w:val="24"/>
-          <w:szCs w:val="24"/>
+        <w:t>Step 3: Setting Up a React Native App with Expo</w:t>
+      </w:r>
+    </w:p>
+    <w:p>
+      <w:pPr>
+        <w:pStyle w:val="ListParagraph"/>
+        <w:numPr>
+          <w:ilvl w:val="0"/>
+          <w:numId w:val="2"/>
+        </w:numPr>
+        <w:rPr>
+          <w:rFonts w:ascii="Times New Roman" w:hAnsi="Times New Roman" w:cs="Times New Roman"/>
+          <w:lang w:val="en-US"/>
+        </w:rPr>
+      </w:pPr>
+      <w:r>
+        <w:rPr>
+          <w:rFonts w:ascii="Times New Roman" w:hAnsi="Times New Roman" w:cs="Times New Roman"/>
+          <w:lang w:val="en-US"/>
+        </w:rPr>
+        <w:t>Create Expo Project in a Subfolder</w:t>
+      </w:r>
+    </w:p>
+    <w:p>
+      <w:pPr>
+        <w:pStyle w:val="ListParagraph"/>
+        <w:ind w:left="1440"/>
+        <w:rPr>
+          <w:rFonts w:ascii="Times New Roman" w:hAnsi="Times New Roman" w:cs="Times New Roman"/>
+          <w:b/>
+          <w:bCs/>
+          <w:i/>
+          <w:iCs/>
+          <w:lang w:val="en-US"/>
+        </w:rPr>
+      </w:pPr>
+      <w:proofErr w:type="spellStart"/>
+      <w:r>
+        <w:rPr>
+          <w:rFonts w:ascii="Times New Roman" w:hAnsi="Times New Roman" w:cs="Times New Roman"/>
+          <w:b/>
+          <w:bCs/>
+          <w:i/>
+          <w:iCs/>
+          <w:lang w:val="en-US"/>
+        </w:rPr>
+        <w:t>npx</w:t>
+      </w:r>
+      <w:proofErr w:type="spellEnd"/>
+      <w:r>
+        <w:rPr>
+          <w:rFonts w:ascii="Times New Roman" w:hAnsi="Times New Roman" w:cs="Times New Roman"/>
+          <w:b/>
+          <w:bCs/>
+          <w:i/>
+          <w:iCs/>
+          <w:lang w:val="en-US"/>
+        </w:rPr>
+        <w:t xml:space="preserve"> create-expo-app mobile</w:t>
+      </w:r>
+    </w:p>
+    <w:p>
+      <w:pPr>
+        <w:pStyle w:val="ListParagraph"/>
+        <w:numPr>
+          <w:ilvl w:val="0"/>
+          <w:numId w:val="2"/>
+        </w:numPr>
+        <w:rPr>
+          <w:rFonts w:ascii="Times New Roman" w:hAnsi="Times New Roman" w:cs="Times New Roman"/>
+          <w:lang w:val="en-US"/>
+        </w:rPr>
+      </w:pPr>
+      <w:r>
+        <w:rPr>
+          <w:rFonts w:ascii="Times New Roman" w:hAnsi="Times New Roman" w:cs="Times New Roman"/>
+        </w:rPr>
+        <w:t>Navigate to the mobile Folder</w:t>
+      </w:r>
+    </w:p>
+    <w:p>
+      <w:pPr>
+        <w:pStyle w:val="ListParagraph"/>
+        <w:ind w:left="1440"/>
+        <w:rPr>
+          <w:rFonts w:ascii="Times New Roman" w:hAnsi="Times New Roman" w:cs="Times New Roman"/>
+          <w:b/>
+          <w:bCs/>
+          <w:i/>
+          <w:iCs/>
+          <w:lang w:val="en-US"/>
+        </w:rPr>
+      </w:pPr>
+      <w:r>
+        <w:rPr>
+          <w:rFonts w:ascii="Times New Roman" w:hAnsi="Times New Roman" w:cs="Times New Roman"/>
+          <w:b/>
+          <w:bCs/>
+          <w:i/>
+          <w:iCs/>
+          <w:lang w:val="en-US"/>
+        </w:rPr>
+        <w:t>cd mobile</w:t>
+      </w:r>
+    </w:p>
+    <w:p>
+      <w:pPr>
+        <w:pStyle w:val="ListParagraph"/>
+        <w:numPr>
+          <w:ilvl w:val="0"/>
+          <w:numId w:val="2"/>
+        </w:numPr>
+        <w:rPr>
+          <w:rFonts w:ascii="Times New Roman" w:hAnsi="Times New Roman" w:cs="Times New Roman"/>
+          <w:lang w:val="en-US"/>
+        </w:rPr>
+      </w:pPr>
+      <w:r>
+        <w:rPr>
+          <w:rFonts w:ascii="Times New Roman" w:hAnsi="Times New Roman" w:cs="Times New Roman"/>
+        </w:rPr>
+        <w:t>Start the React Native App</w:t>
+      </w:r>
+    </w:p>
+    <w:p>
+      <w:pPr>
+        <w:pStyle w:val="ListParagraph"/>
+        <w:ind w:left="1440"/>
+        <w:rPr>
+          <w:rFonts w:ascii="Times New Roman" w:hAnsi="Times New Roman" w:cs="Times New Roman"/>
+          <w:b/>
+          <w:bCs/>
+          <w:i/>
+          <w:iCs/>
+          <w:lang w:val="en-US"/>
+        </w:rPr>
+      </w:pPr>
+      <w:proofErr w:type="spellStart"/>
+      <w:r>
+        <w:rPr>
+          <w:rFonts w:ascii="Times New Roman" w:hAnsi="Times New Roman" w:cs="Times New Roman"/>
+          <w:b/>
+          <w:bCs/>
+          <w:i/>
+          <w:iCs/>
+          <w:lang w:val="en-US"/>
+        </w:rPr>
+        <w:t>npx</w:t>
+      </w:r>
+      <w:proofErr w:type="spellEnd"/>
+      <w:r>
+        <w:rPr>
+          <w:rFonts w:ascii="Times New Roman" w:hAnsi="Times New Roman" w:cs="Times New Roman"/>
+          <w:b/>
+          <w:bCs/>
+          <w:i/>
+          <w:iCs/>
+          <w:lang w:val="en-US"/>
+        </w:rPr>
+        <w:t xml:space="preserve"> expo start</w:t>
+      </w:r>
+    </w:p>
+    <w:p>
+      <w:pPr>
+        <w:pStyle w:val="ListParagraph"/>
+        <w:numPr>
+          <w:ilvl w:val="0"/>
+          <w:numId w:val="2"/>
+        </w:numPr>
+        <w:rPr>
+          <w:rFonts w:ascii="Times New Roman" w:hAnsi="Times New Roman" w:cs="Times New Roman"/>
+          <w:lang w:val="en-US"/>
+        </w:rPr>
+      </w:pPr>
+      <w:r>
+        <w:rPr>
+          <w:rFonts w:ascii="Times New Roman" w:hAnsi="Times New Roman" w:cs="Times New Roman"/>
+        </w:rPr>
+        <w:t>Push the Changes to GitHub</w:t>
+      </w:r>
+    </w:p>
+    <w:p>
+      <w:pPr>
+        <w:pStyle w:val="ListParagraph"/>
+        <w:ind w:left="1440"/>
+        <w:rPr>
+          <w:rFonts w:ascii="Times New Roman" w:hAnsi="Times New Roman" w:cs="Times New Roman"/>
+          <w:b/>
+          <w:bCs/>
+          <w:i/>
+          <w:iCs/>
+          <w:lang w:val="en-US"/>
+        </w:rPr>
+      </w:pPr>
+      <w:r>
+        <w:rPr>
+          <w:rFonts w:ascii="Times New Roman" w:hAnsi="Times New Roman" w:cs="Times New Roman"/>
+          <w:b/>
+          <w:bCs/>
+          <w:i/>
+          <w:iCs/>
+          <w:lang w:val="en-US"/>
+        </w:rPr>
+        <w:t>cd</w:t>
+      </w:r>
+      <w:proofErr w:type="gramStart"/>
+      <w:r>
+        <w:rPr>
+          <w:rFonts w:ascii="Times New Roman" w:hAnsi="Times New Roman" w:cs="Times New Roman"/>
+          <w:b/>
+          <w:bCs/>
+          <w:i/>
+          <w:iCs/>
+          <w:lang w:val="en-US"/>
+        </w:rPr>
+        <w:t xml:space="preserve"> ..</w:t>
+      </w:r>
+      <w:proofErr w:type="gramEnd"/>
+    </w:p>
+    <w:p>
+      <w:pPr>
+        <w:pStyle w:val="ListParagraph"/>
+        <w:ind w:left="1440"/>
+        <w:rPr>
+          <w:rFonts w:ascii="Times New Roman" w:hAnsi="Times New Roman" w:cs="Times New Roman"/>
+          <w:b/>
+          <w:bCs/>
+          <w:i/>
+          <w:iCs/>
+          <w:lang w:val="en-US"/>
+        </w:rPr>
+      </w:pPr>
+      <w:r>
+        <w:rPr>
+          <w:rFonts w:ascii="Times New Roman" w:hAnsi="Times New Roman" w:cs="Times New Roman"/>
+          <w:b/>
+          <w:bCs/>
+          <w:i/>
+          <w:iCs/>
+          <w:lang w:val="en-US"/>
+        </w:rPr>
+        <w:t>git status</w:t>
+      </w:r>
+    </w:p>
+    <w:p>
+      <w:pPr>
+        <w:pStyle w:val="ListParagraph"/>
+        <w:ind w:left="1440"/>
+        <w:rPr>
+          <w:rFonts w:ascii="Times New Roman" w:hAnsi="Times New Roman" w:cs="Times New Roman"/>
+          <w:b/>
+          <w:bCs/>
+          <w:i/>
+          <w:iCs/>
+          <w:lang w:val="en-US"/>
+        </w:rPr>
+      </w:pPr>
+      <w:r>
+        <w:rPr>
+          <w:rFonts w:ascii="Times New Roman" w:hAnsi="Times New Roman" w:cs="Times New Roman"/>
+          <w:b/>
+          <w:bCs/>
+          <w:i/>
+          <w:iCs/>
+          <w:lang w:val="en-US"/>
+        </w:rPr>
+        <w:t xml:space="preserve">git </w:t>
+      </w:r>
+      <w:proofErr w:type="gramStart"/>
+      <w:r>
+        <w:rPr>
+          <w:rFonts w:ascii="Times New Roman" w:hAnsi="Times New Roman" w:cs="Times New Roman"/>
+          <w:b/>
+          <w:bCs/>
+          <w:i/>
+          <w:iCs/>
+          <w:lang w:val="en-US"/>
+        </w:rPr>
+        <w:t>add .</w:t>
+      </w:r>
+      <w:proofErr w:type="gramEnd"/>
+    </w:p>
+    <w:p>
+      <w:pPr>
+        <w:pStyle w:val="ListParagraph"/>
+        <w:ind w:left="1440"/>
+        <w:rPr>
+          <w:rFonts w:ascii="Times New Roman" w:hAnsi="Times New Roman" w:cs="Times New Roman"/>
+          <w:b/>
+          <w:bCs/>
+          <w:i/>
+          <w:iCs/>
+          <w:lang w:val="en-US"/>
+        </w:rPr>
+      </w:pPr>
+      <w:r>
+        <w:rPr>
+          <w:rFonts w:ascii="Times New Roman" w:hAnsi="Times New Roman" w:cs="Times New Roman"/>
+          <w:b/>
+          <w:bCs/>
+          <w:i/>
+          <w:iCs/>
+          <w:lang w:val="en-US"/>
+        </w:rPr>
+        <w:t>git commit -m "Initialized React Native project with Expo in mobile folder"</w:t>
+      </w:r>
+    </w:p>
+    <w:p>
+      <w:pPr>
+        <w:pStyle w:val="ListParagraph"/>
+        <w:ind w:left="1440"/>
+        <w:rPr>
+          <w:rFonts w:ascii="Times New Roman" w:hAnsi="Times New Roman" w:cs="Times New Roman"/>
+          <w:b/>
+          <w:bCs/>
+          <w:i/>
+          <w:iCs/>
+          <w:lang w:val="en-US"/>
+        </w:rPr>
+      </w:pPr>
+      <w:r>
+        <w:rPr>
+          <w:rFonts w:ascii="Times New Roman" w:hAnsi="Times New Roman" w:cs="Times New Roman"/>
+          <w:b/>
+          <w:bCs/>
+          <w:i/>
+          <w:iCs/>
+          <w:lang w:val="en-US"/>
+        </w:rPr>
+        <w:t>git push origin main</w:t>
+      </w:r>
+    </w:p>
+    <w:p>
+      <w:pPr>
+        <w:rPr>
+          <w:rFonts w:ascii="Times New Roman" w:hAnsi="Times New Roman" w:cs="Times New Roman"/>
+          <w:b/>
+          <w:bCs/>
+          <w:i/>
+          <w:iCs/>
           <w:lang w:val="en-US"/>
         </w:rPr>
       </w:pPr>
@@ -436,9 +850,9 @@
 <file path=word/numbering.xml><?xml version="1.0" encoding="utf-8"?>
 <w:numbering xmlns:wpc="http://schemas.microsoft.com/office/word/2010/wordprocessingCanvas" xmlns:cx="http://schemas.microsoft.com/office/drawing/2014/chartex" xmlns:cx1="http://schemas.microsoft.com/office/drawing/2015/9/8/chartex" xmlns:cx2="http://schemas.microsoft.com/office/drawing/2015/10/21/chartex" xmlns:cx3="http://schemas.microsoft.com/office/drawing/2016/5/9/chartex" xmlns:cx4="http://schemas.microsoft.com/office/drawing/2016/5/10/chartex" xmlns:cx5="http://schemas.microsoft.com/office/drawing/2016/5/11/chartex" xmlns:cx6="http://schemas.microsoft.com/office/drawing/2016/5/12/chartex" xmlns:cx7="http://schemas.microsoft.com/office/drawing/2016/5/13/chartex" xmlns:cx8="http://schemas.microsoft.com/office/drawing/2016/5/14/chartex" xmlns:mc="http://schemas.openxmlformats.org/markup-compatibility/2006" xmlns:aink="http://schemas.microsoft.com/office/drawing/2016/ink" xmlns:am3d="http://schemas.microsoft.com/office/drawing/2017/model3d" xmlns:o="urn:schemas-microsoft-com:office:office" xmlns:oel="http://schemas.microsoft.com/office/2019/extlst" xmlns:r="http://schemas.openxmlformats.org/officeDocument/2006/relationships" xmlns:m="http://schemas.openxmlformats.org/officeDocument/2006/math" xmlns:v="urn:schemas-microsoft-com:vml" xmlns:wp14="http://schemas.microsoft.com/office/word/2010/wordprocessingDrawing" xmlns:wp="http://schemas.openxmlformats.org/drawingml/2006/wordprocessingDrawing" xmlns:w10="urn:schemas-microsoft-com:office:word" xmlns:w="http://schemas.openxmlformats.org/wordprocessingml/2006/main" xmlns:w14="http://schemas.microsoft.com/office/word/2010/wordml" xmlns:w15="http://schemas.microsoft.com/office/word/2012/wordml" xmlns:w16cex="http://schemas.microsoft.com/office/word/2018/wordml/cex" xmlns:w16cid="http://schemas.microsoft.com/office/word/2016/wordml/cid" xmlns:w16="http://schemas.microsoft.com/office/word/2018/wordml" xmlns:w16du="http://schemas.microsoft.com/office/word/2023/wordml/word16du" xmlns:w16sdtdh="http://schemas.microsoft.com/office/word/2020/wordml/sdtdatahash" xmlns:w16sdtfl="http://schemas.microsoft.com/office/word/2024/wordml/sdtformatlock" xmlns:w16se="http://schemas.microsoft.com/office/word/2015/wordml/symex" xmlns:wpg="http://schemas.microsoft.com/office/word/2010/wordprocessingGroup" xmlns:wpi="http://schemas.microsoft.com/office/word/2010/wordprocessingInk" xmlns:wne="http://schemas.microsoft.com/office/word/2006/wordml" xmlns:wps="http://schemas.microsoft.com/office/word/2010/wordprocessingShape" mc:Ignorable="w14 w15 w16se w16cid w16 w16cex w16sdtdh w16sdtfl w16du wp14">
   <w:abstractNum w:abstractNumId="0" w15:restartNumberingAfterBreak="0">
-    <w:nsid w:val="5C377ACE"/>
+    <w:nsid w:val="124A51BA"/>
     <w:multiLevelType w:val="hybridMultilevel"/>
-    <w:tmpl w:val="E41C8294"/>
+    <w:tmpl w:val="4D949170"/>
     <w:lvl w:ilvl="0" w:tplc="4009000F">
       <w:start w:val="1"/>
       <w:numFmt w:val="decimal"/>
@@ -527,7 +941,102 @@
       </w:pPr>
     </w:lvl>
   </w:abstractNum>
+  <w:abstractNum w:abstractNumId="1" w15:restartNumberingAfterBreak="0">
+    <w:nsid w:val="5C377ACE"/>
+    <w:multiLevelType w:val="hybridMultilevel"/>
+    <w:tmpl w:val="E41C8294"/>
+    <w:lvl w:ilvl="0" w:tplc="4009000F">
+      <w:start w:val="1"/>
+      <w:numFmt w:val="decimal"/>
+      <w:lvlText w:val="%1."/>
+      <w:lvlJc w:val="left"/>
+      <w:pPr>
+        <w:ind w:left="720" w:hanging="360"/>
+      </w:pPr>
+      <w:rPr>
+        <w:rFonts w:hint="default"/>
+      </w:rPr>
+    </w:lvl>
+    <w:lvl w:ilvl="1" w:tplc="40090001">
+      <w:start w:val="1"/>
+      <w:numFmt w:val="bullet"/>
+      <w:lvlText w:val=""/>
+      <w:lvlJc w:val="left"/>
+      <w:pPr>
+        <w:ind w:left="1440" w:hanging="360"/>
+      </w:pPr>
+      <w:rPr>
+        <w:rFonts w:ascii="Symbol" w:hAnsi="Symbol" w:hint="default"/>
+      </w:rPr>
+    </w:lvl>
+    <w:lvl w:ilvl="2" w:tplc="4009001B" w:tentative="1">
+      <w:start w:val="1"/>
+      <w:numFmt w:val="lowerRoman"/>
+      <w:lvlText w:val="%3."/>
+      <w:lvlJc w:val="right"/>
+      <w:pPr>
+        <w:ind w:left="2160" w:hanging="180"/>
+      </w:pPr>
+    </w:lvl>
+    <w:lvl w:ilvl="3" w:tplc="4009000F" w:tentative="1">
+      <w:start w:val="1"/>
+      <w:numFmt w:val="decimal"/>
+      <w:lvlText w:val="%4."/>
+      <w:lvlJc w:val="left"/>
+      <w:pPr>
+        <w:ind w:left="2880" w:hanging="360"/>
+      </w:pPr>
+    </w:lvl>
+    <w:lvl w:ilvl="4" w:tplc="40090019" w:tentative="1">
+      <w:start w:val="1"/>
+      <w:numFmt w:val="lowerLetter"/>
+      <w:lvlText w:val="%5."/>
+      <w:lvlJc w:val="left"/>
+      <w:pPr>
+        <w:ind w:left="3600" w:hanging="360"/>
+      </w:pPr>
+    </w:lvl>
+    <w:lvl w:ilvl="5" w:tplc="4009001B" w:tentative="1">
+      <w:start w:val="1"/>
+      <w:numFmt w:val="lowerRoman"/>
+      <w:lvlText w:val="%6."/>
+      <w:lvlJc w:val="right"/>
+      <w:pPr>
+        <w:ind w:left="4320" w:hanging="180"/>
+      </w:pPr>
+    </w:lvl>
+    <w:lvl w:ilvl="6" w:tplc="4009000F" w:tentative="1">
+      <w:start w:val="1"/>
+      <w:numFmt w:val="decimal"/>
+      <w:lvlText w:val="%7."/>
+      <w:lvlJc w:val="left"/>
+      <w:pPr>
+        <w:ind w:left="5040" w:hanging="360"/>
+      </w:pPr>
+    </w:lvl>
+    <w:lvl w:ilvl="7" w:tplc="40090019" w:tentative="1">
+      <w:start w:val="1"/>
+      <w:numFmt w:val="lowerLetter"/>
+      <w:lvlText w:val="%8."/>
+      <w:lvlJc w:val="left"/>
+      <w:pPr>
+        <w:ind w:left="5760" w:hanging="360"/>
+      </w:pPr>
+    </w:lvl>
+    <w:lvl w:ilvl="8" w:tplc="4009001B" w:tentative="1">
+      <w:start w:val="1"/>
+      <w:numFmt w:val="lowerRoman"/>
+      <w:lvlText w:val="%9."/>
+      <w:lvlJc w:val="right"/>
+      <w:pPr>
+        <w:ind w:left="6480" w:hanging="180"/>
+      </w:pPr>
+    </w:lvl>
+  </w:abstractNum>
   <w:num w:numId="1" w16cid:durableId="2029401474">
+    <w:abstractNumId w:val="1"/>
+  </w:num>
+  <w:num w:numId="2" w16cid:durableId="545532894">
     <w:abstractNumId w:val="0"/>
   </w:num>
 </w:numbering>

</xml_diff>